<commit_message>
Layout and report adjustments.
</commit_message>
<xml_diff>
--- a/layouts/NpRv Voucher.docx
+++ b/layouts/NpRv Voucher.docx
@@ -178,10 +178,10 @@
       <w:sdt>
         <w:sdtPr>
           <w:alias w:val="#Nav: /NpRv_Voucher/Barcode_NpRvVoucher"/>
-          <w:tag w:val="#Nav: NpRv_Voucher/6151013"/>
+          <w:tag w:val="#Nav: NpRv Voucher/6151013"/>
           <w:id w:val="1272818053"/>
           <w:showingPlcHdr/>
-          <w:dataBinding w:prefixMappings="xmlns:ns0='urn:microsoft-dynamics-nav/reports/NpRv_Voucher/6151013/'" w:xpath="/ns0:NavWordReportXmlPart[1]/ns0:NpRv_Voucher[1]/ns0:Barcode_NpRvVoucher[1]" w:storeItemID="{AA02E97C-4F8A-4A7D-A520-1614C9ACC5E8}"/>
+          <w:dataBinding w:prefixMappings="xmlns:ns0='urn:microsoft-dynamics-nav/reports/NpRv Voucher/6151013/'" w:xpath="/ns0:NavWordReportXmlPart[1]/ns0:NpRv_Voucher[1]/ns0:Barcode_NpRvVoucher[1]" w:storeItemID="{AA02E97C-4F8A-4A7D-A520-1614C9ACC5E8}"/>
           <w:picture/>
         </w:sdtPr>
         <w:sdtContent>
@@ -1513,9 +1513,9 @@
 </a:theme>
 </file>
 
-<file path=customXml/item1.xml>��< ? x m l   v e r s i o n = " 1 . 0 "   e n c o d i n g = " u t f - 1 6 " ? > - 
- < N a v W o r d R e p o r t X m l P a r t   x m l n s = " u r n : m i c r o s o f t - d y n a m i c s - n a v / r e p o r t s / N p R v _ V o u c h e r / 6 1 5 1 0 1 3 / " > +<file path=customXML/item2.xml>��< ? x m l   v e r s i o n = " 1 . 0 "   e n c o d i n g = " u t f - 1 6 " ? > + 
+ < N a v W o r d R e p o r t X m l P a r t   x m l n s = " u r n : m i c r o s o f t - d y n a m i c s - n a v / r e p o r t s / N p R v   V o u c h e r / 6 1 5 1 0 1 3 / " >   
      < N p R v _ V o u c h e r >   
@@ -1533,7 +1533,7 @@
  
          < A r c h N o S e r i e s _ N p R v V o u c h e r > A r c h N o S e r i e s _ N p R v V o u c h e r < / A r c h N o S e r i e s _ N p R v V o u c h e r >   
-         < B a r c o d e _ N p R v V o u c h e r   / > +         < B a r c o d e _ N p R v V o u c h e r > B a r c o d e _ N p R v V o u c h e r < / B a r c o d e _ N p R v V o u c h e r >   
          < C i t y _ N p R v V o u c h e r > C i t y _ N p R v V o u c h e r < / C i t y _ N p R v V o u c h e r >   
@@ -1618,12 +1618,4 @@
      < / N p R v _ V o u c h e r >   
  < / N a v W o r d R e p o r t X m l P a r t > 
-</file>
-
-<file path=customXml/itemProps1.xml><?xml version="1.0" encoding="utf-8"?>
-<ds:datastoreItem xmlns:ds="http://schemas.openxmlformats.org/officeDocument/2006/customXml" ds:itemID="{AA02E97C-4F8A-4A7D-A520-1614C9ACC5E8}">
-  <ds:schemaRefs>
-    <ds:schemaRef ds:uri="urn:microsoft-dynamics-nav/reports/NpRv_Voucher/6151013/"/>
-  </ds:schemaRefs>
-</ds:datastoreItem>
 </file>
</xml_diff>